<commit_message>
Atualizacao dos Documentos de Especificacao de Requisitos, adicionado o sumário refatorado, revisoes anteriores aprovadas e organizacao da ordem dos topicos
</commit_message>
<xml_diff>
--- a/PUniversidadeSimples/docs/analise/UniSimples_1.0_ERS.docx
+++ b/PUniversidadeSimples/docs/analise/UniSimples_1.0_ERS.docx
@@ -171,6 +171,7 @@
           <w:lang w:val="en-US"/>
         </w:rPr>
       </w:pPr>
+      <w:proofErr w:type="spellStart"/>
       <w:r>
         <w:rPr>
           <w:rFonts w:ascii="Arial" w:hAnsi="Arial"/>
@@ -180,6 +181,7 @@
         </w:rPr>
         <w:t>UniSimples</w:t>
       </w:r>
+      <w:proofErr w:type="spellEnd"/>
       <w:r>
         <w:rPr>
           <w:rFonts w:ascii="Arial" w:hAnsi="Arial"/>
@@ -187,8 +189,19 @@
           <w:sz w:val="38"/>
           <w:lang w:val="en-US"/>
         </w:rPr>
-        <w:t xml:space="preserve"> Versão</w:t>
+        <w:t xml:space="preserve"> </w:t>
       </w:r>
+      <w:proofErr w:type="spellStart"/>
+      <w:r>
+        <w:rPr>
+          <w:rFonts w:ascii="Arial" w:hAnsi="Arial"/>
+          <w:b/>
+          <w:sz w:val="38"/>
+          <w:lang w:val="en-US"/>
+        </w:rPr>
+        <w:t>Versão</w:t>
+      </w:r>
+      <w:proofErr w:type="spellEnd"/>
       <w:r>
         <w:rPr>
           <w:rFonts w:ascii="Arial" w:hAnsi="Arial"/>
@@ -252,20 +265,54 @@
           <w:lang w:val="en-US"/>
         </w:rPr>
       </w:pPr>
+      <w:proofErr w:type="spellStart"/>
       <w:r>
         <w:rPr>
           <w:b/>
           <w:lang w:val="en-US"/>
         </w:rPr>
-        <w:t xml:space="preserve">Autores: </w:t>
+        <w:t>Autores</w:t>
+      </w:r>
+      <w:proofErr w:type="spellEnd"/>
+      <w:r>
+        <w:rPr>
+          <w:b/>
+          <w:lang w:val="en-US"/>
+        </w:rPr>
+        <w:t xml:space="preserve">: </w:t>
       </w:r>
       <w:r>
         <w:rPr>
           <w:b/>
           <w:lang w:val="en-US"/>
         </w:rPr>
-        <w:t>Francisco Wender e Hugo Piauilino</w:t>
+        <w:t xml:space="preserve">Francisco </w:t>
       </w:r>
+      <w:proofErr w:type="spellStart"/>
+      <w:r>
+        <w:rPr>
+          <w:b/>
+          <w:lang w:val="en-US"/>
+        </w:rPr>
+        <w:t>Wender</w:t>
+      </w:r>
+      <w:proofErr w:type="spellEnd"/>
+      <w:r>
+        <w:rPr>
+          <w:b/>
+          <w:lang w:val="en-US"/>
+        </w:rPr>
+        <w:t xml:space="preserve"> e Hugo </w:t>
+      </w:r>
+      <w:proofErr w:type="spellStart"/>
+      <w:r>
+        <w:rPr>
+          <w:b/>
+          <w:lang w:val="en-US"/>
+        </w:rPr>
+        <w:t>Piauilino</w:t>
+      </w:r>
+      <w:proofErr w:type="spellEnd"/>
     </w:p>
     <w:p>
       <w:pPr>
@@ -361,6 +408,441 @@
     </w:p>
     <w:p>
       <w:pPr>
+        <w:pStyle w:val="normal0"/>
+        <w:tabs>
+          <w:tab w:val="left" w:pos="932"/>
+        </w:tabs>
+        <w:spacing w:before="320" w:after="320"/>
+        <w:ind w:left="284" w:firstLine="6"/>
+        <w:contextualSpacing w:val="0"/>
+        <w:jc w:val="center"/>
+        <w:rPr>
+          <w:b/>
+          <w:i/>
+          <w:sz w:val="28"/>
+        </w:rPr>
+      </w:pPr>
+    </w:p>
+    <w:p>
+      <w:pPr>
+        <w:pStyle w:val="normal0"/>
+        <w:tabs>
+          <w:tab w:val="left" w:pos="932"/>
+        </w:tabs>
+        <w:spacing w:before="320" w:after="320"/>
+        <w:ind w:left="284" w:firstLine="6"/>
+        <w:contextualSpacing w:val="0"/>
+        <w:jc w:val="center"/>
+      </w:pPr>
+      <w:r>
+        <w:rPr>
+          <w:b/>
+          <w:i/>
+          <w:sz w:val="28"/>
+        </w:rPr>
+        <w:t>Aprovação</w:t>
+      </w:r>
+    </w:p>
+    <w:p>
+      <w:pPr>
+        <w:pStyle w:val="normal0"/>
+        <w:spacing w:before="80" w:after="80"/>
+        <w:contextualSpacing w:val="0"/>
+        <w:jc w:val="both"/>
+        <w:rPr>
+          <w:sz w:val="22"/>
+        </w:rPr>
+      </w:pPr>
+    </w:p>
+    <w:p>
+      <w:pPr>
+        <w:pStyle w:val="normal0"/>
+        <w:spacing w:before="80" w:after="80"/>
+        <w:contextualSpacing w:val="0"/>
+        <w:jc w:val="both"/>
+        <w:rPr>
+          <w:sz w:val="22"/>
+        </w:rPr>
+      </w:pPr>
+      <w:r>
+        <w:rPr>
+          <w:sz w:val="22"/>
+        </w:rPr>
+        <w:t>Aprovamos a Especificação dos Requisitos Versão 1.0 do projeto UNIVERSIDADE SIMPLES produzida anteriormente pelos desenvolvedores Allan Moura e Joselito Mendes.</w:t>
+      </w:r>
+    </w:p>
+    <w:p>
+      <w:pPr>
+        <w:pStyle w:val="normal0"/>
+        <w:spacing w:before="80" w:after="80"/>
+        <w:contextualSpacing w:val="0"/>
+        <w:jc w:val="both"/>
+        <w:rPr>
+          <w:sz w:val="22"/>
+        </w:rPr>
+      </w:pPr>
+    </w:p>
+    <w:p>
+      <w:pPr>
+        <w:pStyle w:val="normal0"/>
+        <w:spacing w:before="80" w:after="80"/>
+        <w:contextualSpacing w:val="0"/>
+        <w:jc w:val="both"/>
+        <w:rPr>
+          <w:sz w:val="22"/>
+        </w:rPr>
+      </w:pPr>
+    </w:p>
+    <w:tbl>
+      <w:tblPr>
+        <w:tblW w:w="8363" w:type="dxa"/>
+        <w:tblInd w:w="25" w:type="dxa"/>
+        <w:tblBorders>
+          <w:top w:val="single" w:sz="8" w:space="0" w:color="000000"/>
+          <w:left w:val="single" w:sz="8" w:space="0" w:color="000000"/>
+          <w:bottom w:val="single" w:sz="8" w:space="0" w:color="000000"/>
+          <w:right w:val="single" w:sz="8" w:space="0" w:color="000000"/>
+          <w:insideH w:val="single" w:sz="8" w:space="0" w:color="000000"/>
+          <w:insideV w:val="single" w:sz="8" w:space="0" w:color="000000"/>
+        </w:tblBorders>
+        <w:tblLayout w:type="fixed"/>
+        <w:tblLook w:val="0600" w:firstRow="0" w:lastRow="0" w:firstColumn="0" w:lastColumn="0" w:noHBand="1" w:noVBand="1"/>
+      </w:tblPr>
+      <w:tblGrid>
+        <w:gridCol w:w="3306"/>
+        <w:gridCol w:w="2078"/>
+        <w:gridCol w:w="2979"/>
+      </w:tblGrid>
+      <w:tr>
+        <w:tc>
+          <w:tcPr>
+            <w:tcW w:w="3306" w:type="dxa"/>
+            <w:shd w:val="clear" w:color="auto" w:fill="FFFFFF"/>
+            <w:tcMar>
+              <w:left w:w="70" w:type="dxa"/>
+              <w:right w:w="70" w:type="dxa"/>
+            </w:tcMar>
+            <w:vAlign w:val="center"/>
+          </w:tcPr>
+          <w:p>
+            <w:pPr>
+              <w:pStyle w:val="normal0"/>
+              <w:spacing w:before="80" w:after="80"/>
+              <w:contextualSpacing w:val="0"/>
+              <w:jc w:val="center"/>
+            </w:pPr>
+            <w:proofErr w:type="spellStart"/>
+            <w:r>
+              <w:rPr>
+                <w:sz w:val="22"/>
+              </w:rPr>
+              <w:t>UniSimples</w:t>
+            </w:r>
+            <w:proofErr w:type="spellEnd"/>
+            <w:r>
+              <w:rPr>
+                <w:sz w:val="22"/>
+              </w:rPr>
+              <w:t xml:space="preserve"> Versão 1.0</w:t>
+            </w:r>
+          </w:p>
+        </w:tc>
+        <w:tc>
+          <w:tcPr>
+            <w:tcW w:w="2078" w:type="dxa"/>
+            <w:shd w:val="clear" w:color="auto" w:fill="FFFFFF"/>
+            <w:tcMar>
+              <w:left w:w="70" w:type="dxa"/>
+              <w:right w:w="70" w:type="dxa"/>
+            </w:tcMar>
+            <w:vAlign w:val="center"/>
+          </w:tcPr>
+          <w:p>
+            <w:pPr>
+              <w:pStyle w:val="normal0"/>
+              <w:spacing w:before="80" w:after="80"/>
+              <w:contextualSpacing w:val="0"/>
+              <w:jc w:val="center"/>
+            </w:pPr>
+            <w:r>
+              <w:rPr>
+                <w:sz w:val="22"/>
+              </w:rPr>
+              <w:t>Outubro de 2014</w:t>
+            </w:r>
+          </w:p>
+        </w:tc>
+        <w:tc>
+          <w:tcPr>
+            <w:tcW w:w="2979" w:type="dxa"/>
+            <w:shd w:val="clear" w:color="auto" w:fill="FFFFFF"/>
+            <w:tcMar>
+              <w:left w:w="70" w:type="dxa"/>
+              <w:right w:w="70" w:type="dxa"/>
+            </w:tcMar>
+            <w:vAlign w:val="center"/>
+          </w:tcPr>
+          <w:p>
+            <w:pPr>
+              <w:pStyle w:val="normal0"/>
+              <w:spacing w:before="80" w:after="80"/>
+              <w:contextualSpacing w:val="0"/>
+              <w:jc w:val="center"/>
+            </w:pPr>
+            <w:r>
+              <w:t>Allan Moura e Joselito Mendes</w:t>
+            </w:r>
+          </w:p>
+        </w:tc>
+      </w:tr>
+    </w:tbl>
+    <w:p>
+      <w:pPr>
+        <w:pStyle w:val="normal0"/>
+        <w:spacing w:before="80" w:after="80"/>
+        <w:contextualSpacing w:val="0"/>
+        <w:jc w:val="both"/>
+      </w:pPr>
+    </w:p>
+    <w:p>
+      <w:pPr>
+        <w:pStyle w:val="normal0"/>
+        <w:spacing w:before="80" w:after="80"/>
+        <w:contextualSpacing w:val="0"/>
+        <w:jc w:val="both"/>
+      </w:pPr>
+    </w:p>
+    <w:p>
+      <w:pPr>
+        <w:pStyle w:val="normal0"/>
+        <w:spacing w:before="80" w:after="80"/>
+        <w:contextualSpacing w:val="0"/>
+        <w:jc w:val="both"/>
+      </w:pPr>
+    </w:p>
+    <w:p>
+      <w:pPr>
+        <w:pStyle w:val="normal0"/>
+        <w:spacing w:before="80" w:after="80"/>
+        <w:contextualSpacing w:val="0"/>
+        <w:jc w:val="both"/>
+      </w:pPr>
+    </w:p>
+    <w:p>
+      <w:pPr>
+        <w:pStyle w:val="normal0"/>
+        <w:tabs>
+          <w:tab w:val="left" w:pos="932"/>
+        </w:tabs>
+        <w:spacing w:before="320" w:after="320"/>
+        <w:ind w:left="284" w:firstLine="6"/>
+        <w:contextualSpacing w:val="0"/>
+        <w:jc w:val="center"/>
+      </w:pPr>
+      <w:r>
+        <w:rPr>
+          <w:b/>
+          <w:i/>
+          <w:sz w:val="28"/>
+        </w:rPr>
+        <w:t>Versões revisadas anteriores</w:t>
+      </w:r>
+    </w:p>
+    <w:p>
+      <w:pPr>
+        <w:pStyle w:val="normal0"/>
+        <w:spacing w:before="80" w:after="80"/>
+        <w:contextualSpacing w:val="0"/>
+        <w:jc w:val="both"/>
+      </w:pPr>
+    </w:p>
+    <w:tbl>
+      <w:tblPr>
+        <w:tblW w:w="8388" w:type="dxa"/>
+        <w:tblBorders>
+          <w:top w:val="single" w:sz="8" w:space="0" w:color="000000"/>
+          <w:left w:val="single" w:sz="8" w:space="0" w:color="000000"/>
+          <w:bottom w:val="single" w:sz="8" w:space="0" w:color="000000"/>
+          <w:right w:val="single" w:sz="8" w:space="0" w:color="000000"/>
+          <w:insideH w:val="single" w:sz="8" w:space="0" w:color="000000"/>
+          <w:insideV w:val="single" w:sz="8" w:space="0" w:color="000000"/>
+        </w:tblBorders>
+        <w:tblLayout w:type="fixed"/>
+        <w:tblLook w:val="0600" w:firstRow="0" w:lastRow="0" w:firstColumn="0" w:lastColumn="0" w:noHBand="1" w:noVBand="1"/>
+      </w:tblPr>
+      <w:tblGrid>
+        <w:gridCol w:w="1726"/>
+        <w:gridCol w:w="5670"/>
+        <w:gridCol w:w="992"/>
+      </w:tblGrid>
+      <w:tr>
+        <w:tc>
+          <w:tcPr>
+            <w:tcW w:w="1726" w:type="dxa"/>
+            <w:shd w:val="clear" w:color="auto" w:fill="FFFFFF"/>
+            <w:tcMar>
+              <w:left w:w="70" w:type="dxa"/>
+              <w:right w:w="70" w:type="dxa"/>
+            </w:tcMar>
+            <w:vAlign w:val="center"/>
+          </w:tcPr>
+          <w:p>
+            <w:pPr>
+              <w:pStyle w:val="normal0"/>
+              <w:spacing w:before="80" w:after="80"/>
+              <w:contextualSpacing w:val="0"/>
+              <w:jc w:val="center"/>
+            </w:pPr>
+            <w:r>
+              <w:rPr>
+                <w:b/>
+                <w:sz w:val="22"/>
+              </w:rPr>
+              <w:t>Versão revisada</w:t>
+            </w:r>
+          </w:p>
+        </w:tc>
+        <w:tc>
+          <w:tcPr>
+            <w:tcW w:w="5670" w:type="dxa"/>
+            <w:shd w:val="clear" w:color="auto" w:fill="FFFFFF"/>
+            <w:tcMar>
+              <w:left w:w="70" w:type="dxa"/>
+              <w:right w:w="70" w:type="dxa"/>
+            </w:tcMar>
+            <w:vAlign w:val="center"/>
+          </w:tcPr>
+          <w:p>
+            <w:pPr>
+              <w:pStyle w:val="normal0"/>
+              <w:spacing w:before="80" w:after="80"/>
+              <w:contextualSpacing w:val="0"/>
+              <w:jc w:val="center"/>
+            </w:pPr>
+            <w:r>
+              <w:rPr>
+                <w:b/>
+                <w:sz w:val="22"/>
+              </w:rPr>
+              <w:t>Comentário</w:t>
+            </w:r>
+          </w:p>
+        </w:tc>
+        <w:tc>
+          <w:tcPr>
+            <w:tcW w:w="992" w:type="dxa"/>
+            <w:shd w:val="clear" w:color="auto" w:fill="FFFFFF"/>
+            <w:tcMar>
+              <w:left w:w="70" w:type="dxa"/>
+              <w:right w:w="70" w:type="dxa"/>
+            </w:tcMar>
+            <w:vAlign w:val="center"/>
+          </w:tcPr>
+          <w:p>
+            <w:pPr>
+              <w:pStyle w:val="normal0"/>
+              <w:spacing w:before="80" w:after="80"/>
+              <w:contextualSpacing w:val="0"/>
+              <w:jc w:val="center"/>
+            </w:pPr>
+            <w:r>
+              <w:rPr>
+                <w:b/>
+                <w:sz w:val="22"/>
+              </w:rPr>
+              <w:t>Data</w:t>
+            </w:r>
+          </w:p>
+        </w:tc>
+      </w:tr>
+      <w:tr>
+        <w:tc>
+          <w:tcPr>
+            <w:tcW w:w="1726" w:type="dxa"/>
+            <w:shd w:val="clear" w:color="auto" w:fill="FFFFFF"/>
+            <w:tcMar>
+              <w:left w:w="70" w:type="dxa"/>
+              <w:right w:w="70" w:type="dxa"/>
+            </w:tcMar>
+            <w:vAlign w:val="center"/>
+          </w:tcPr>
+          <w:p>
+            <w:pPr>
+              <w:pStyle w:val="normal0"/>
+              <w:spacing w:before="40" w:after="40"/>
+              <w:contextualSpacing w:val="0"/>
+              <w:jc w:val="center"/>
+            </w:pPr>
+            <w:proofErr w:type="spellStart"/>
+            <w:r>
+              <w:t>UniSimples</w:t>
+            </w:r>
+            <w:proofErr w:type="spellEnd"/>
+            <w:r>
+              <w:t xml:space="preserve"> 1.0</w:t>
+            </w:r>
+          </w:p>
+        </w:tc>
+        <w:tc>
+          <w:tcPr>
+            <w:tcW w:w="5670" w:type="dxa"/>
+            <w:shd w:val="clear" w:color="auto" w:fill="FFFFFF"/>
+            <w:tcMar>
+              <w:left w:w="70" w:type="dxa"/>
+              <w:right w:w="70" w:type="dxa"/>
+            </w:tcMar>
+            <w:vAlign w:val="center"/>
+          </w:tcPr>
+          <w:p>
+            <w:pPr>
+              <w:pStyle w:val="normal0"/>
+              <w:spacing w:before="40" w:after="40"/>
+              <w:contextualSpacing w:val="0"/>
+              <w:jc w:val="both"/>
+            </w:pPr>
+            <w:r>
+              <w:t>Versão revisada com o objetivo de melhorar a especificação de requisitos produzida anteriormente e adicionar as novas funcionalidades da aplicação ao documento.</w:t>
+            </w:r>
+          </w:p>
+        </w:tc>
+        <w:tc>
+          <w:tcPr>
+            <w:tcW w:w="992" w:type="dxa"/>
+            <w:shd w:val="clear" w:color="auto" w:fill="FFFFFF"/>
+            <w:tcMar>
+              <w:left w:w="70" w:type="dxa"/>
+              <w:right w:w="70" w:type="dxa"/>
+            </w:tcMar>
+            <w:vAlign w:val="center"/>
+          </w:tcPr>
+          <w:p>
+            <w:pPr>
+              <w:pStyle w:val="normal0"/>
+              <w:spacing w:before="40" w:after="40"/>
+              <w:contextualSpacing w:val="0"/>
+              <w:jc w:val="center"/>
+            </w:pPr>
+            <w:r>
+              <w:t>Abril de 2015</w:t>
+            </w:r>
+          </w:p>
+        </w:tc>
+      </w:tr>
+    </w:tbl>
+    <w:p>
+      <w:pPr>
+        <w:pStyle w:val="Livre"/>
+        <w:spacing w:before="600"/>
+        <w:jc w:val="center"/>
+        <w:rPr>
+          <w:rFonts w:ascii="Arial" w:hAnsi="Arial"/>
+          <w:b/>
+          <w:sz w:val="22"/>
+        </w:rPr>
+      </w:pPr>
+    </w:p>
+    <w:p>
+      <w:pPr>
         <w:pStyle w:val="Heading1"/>
       </w:pPr>
       <w:bookmarkStart w:id="0" w:name="__RefHeading__135_914161754"/>
@@ -381,20 +863,18 @@
         <w:pStyle w:val="sumrio"/>
         <w:pageBreakBefore w:val="0"/>
         <w:sectPr>
-          <w:headerReference w:type="even" r:id="rId8"/>
-          <w:headerReference w:type="default" r:id="rId9"/>
-          <w:footerReference w:type="even" r:id="rId10"/>
-          <w:footerReference w:type="default" r:id="rId11"/>
-          <w:headerReference w:type="first" r:id="rId12"/>
-          <w:footerReference w:type="first" r:id="rId13"/>
+          <w:headerReference w:type="even" r:id="rId9"/>
+          <w:headerReference w:type="default" r:id="rId10"/>
+          <w:footerReference w:type="even" r:id="rId11"/>
+          <w:footerReference w:type="default" r:id="rId12"/>
           <w:pgSz w:w="11906" w:h="16838"/>
           <w:pgMar w:top="1440" w:right="1797" w:bottom="1440" w:left="1797" w:header="720" w:footer="720" w:gutter="0"/>
           <w:cols w:space="720"/>
           <w:docGrid w:linePitch="360"/>
         </w:sectPr>
       </w:pPr>
-      <w:bookmarkStart w:id="2" w:name="__RefHeading__137_914161754"/>
-      <w:bookmarkEnd w:id="2"/>
+      <w:bookmarkStart w:id="1" w:name="__RefHeading__137_914161754"/>
+      <w:bookmarkEnd w:id="1"/>
       <w:r>
         <w:t>Sumário</w:t>
       </w:r>
@@ -409,6 +889,107 @@
       </w:pPr>
       <w:r>
         <w:lastRenderedPageBreak/>
+        <w:t>Aprovação</w:t>
+      </w:r>
+      <w:r>
+        <w:tab/>
+        <w:t>2</w:t>
+      </w:r>
+    </w:p>
+    <w:p>
+      <w:r>
+        <w:t>Versões</w:t>
+      </w:r>
+      <w:r>
+        <w:t xml:space="preserve"> </w:t>
+      </w:r>
+      <w:r>
+        <w:t>R</w:t>
+      </w:r>
+      <w:r>
+        <w:t xml:space="preserve">evisadas </w:t>
+      </w:r>
+      <w:r>
+        <w:t>A</w:t>
+      </w:r>
+      <w:r>
+        <w:t>nteriores.....................................................................................................</w:t>
+      </w:r>
+      <w:r>
+        <w:t>..............</w:t>
+      </w:r>
+      <w:r>
+        <w:t>.</w:t>
+      </w:r>
+      <w:r>
+        <w:t>2</w:t>
+      </w:r>
+    </w:p>
+    <w:p>
+      <w:r>
+        <w:t>Introdução</w:t>
+      </w:r>
+      <w:r>
+        <w:t>...................................................................</w:t>
+      </w:r>
+      <w:r>
+        <w:t>............................</w:t>
+      </w:r>
+      <w:r>
+        <w:t>.....................</w:t>
+      </w:r>
+      <w:r>
+        <w:t>..............................3</w:t>
+      </w:r>
+    </w:p>
+    <w:p>
+      <w:r>
+        <w:t>Objetivos deste Documento</w:t>
+      </w:r>
+      <w:r>
+        <w:t>....................................................................................................................</w:t>
+      </w:r>
+      <w:r>
+        <w:t>...3</w:t>
+      </w:r>
+    </w:p>
+    <w:p>
+      <w:r>
+        <w:t>Escopo do Produto</w:t>
+      </w:r>
+      <w:r>
+        <w:t>...................................</w:t>
+      </w:r>
+      <w:r>
+        <w:t>...................</w:t>
+      </w:r>
+      <w:r>
+        <w:t>...............................................................................</w:t>
+      </w:r>
+      <w:r>
+        <w:t>3</w:t>
+      </w:r>
+    </w:p>
+    <w:p>
+      <w:r>
+        <w:t>Nome do Produto e de seus Componentes Principais</w:t>
+      </w:r>
+      <w:r>
+        <w:t>..........................................................................</w:t>
+      </w:r>
+      <w:r>
+        <w:t>......3</w:t>
+      </w:r>
+    </w:p>
+    <w:p>
+      <w:pPr>
+        <w:pStyle w:val="TOC1"/>
+        <w:tabs>
+          <w:tab w:val="right" w:leader="dot" w:pos="8312"/>
+        </w:tabs>
+        <w:jc w:val="both"/>
+      </w:pPr>
+      <w:r>
         <w:fldChar w:fldCharType="begin"/>
       </w:r>
       <w:r>
@@ -422,7 +1003,29 @@
       </w:r>
       <w:r>
         <w:tab/>
-        <w:t>2</w:t>
+        <w:t>3</w:t>
+      </w:r>
+    </w:p>
+    <w:p>
+      <w:r>
+        <w:t>Limites do Produto</w:t>
+      </w:r>
+      <w:r>
+        <w:t>....................................................................................................................</w:t>
+      </w:r>
+      <w:r>
+        <w:t>.................4</w:t>
+      </w:r>
+    </w:p>
+    <w:p>
+      <w:r>
+        <w:t>Benefícios do Produto</w:t>
+      </w:r>
+      <w:r>
+        <w:t>....................................................................................................................</w:t>
+      </w:r>
+      <w:r>
+        <w:t>............4</w:t>
       </w:r>
     </w:p>
     <w:p>
@@ -434,7 +1037,10 @@
         <w:jc w:val="both"/>
       </w:pPr>
       <w:r>
-        <w:t>Lista de Funções ........................................................................................................................................2</w:t>
+        <w:t>Lista de Funções .........................................................................................................</w:t>
+      </w:r>
+      <w:r>
+        <w:t>...............................5</w:t>
       </w:r>
     </w:p>
     <w:p>
@@ -446,7 +1052,13 @@
         <w:jc w:val="both"/>
       </w:pPr>
       <w:r>
-        <w:t xml:space="preserve">Requisitos de Qualidade ............................................................................................................................2 </w:t>
+        <w:t>Requisitos de Qualidade .............................................................................................</w:t>
+      </w:r>
+      <w:r>
+        <w:t>...............................5</w:t>
+      </w:r>
+      <w:r>
+        <w:t xml:space="preserve"> </w:t>
       </w:r>
     </w:p>
     <w:p>
@@ -458,7 +1070,10 @@
         <w:jc w:val="both"/>
       </w:pPr>
       <w:r>
-        <w:t xml:space="preserve">Metas Gerenciais .......................................................................................................................................3 </w:t>
+        <w:t>Metas Gerenciais .........................................................................................................</w:t>
+      </w:r>
+      <w:r>
+        <w:t>..............................6</w:t>
       </w:r>
     </w:p>
     <w:p>
@@ -479,7 +1094,7 @@
         <w:fldChar w:fldCharType="end"/>
       </w:r>
       <w:r>
-        <w:t>3</w:t>
+        <w:t>6</w:t>
       </w:r>
     </w:p>
     <w:p>
@@ -491,7 +1106,15 @@
         <w:jc w:val="both"/>
       </w:pPr>
       <w:r>
-        <w:t>Estimativa de custos e prazos para a Elaboração...................................................................................... 4</w:t>
+        <w:t>Estimativa de custos e prazos para a Elaboração........................................................</w:t>
+      </w:r>
+      <w:r>
+        <w:t>...............................</w:t>
+      </w:r>
+      <w:bookmarkStart w:id="2" w:name="_GoBack"/>
+      <w:bookmarkEnd w:id="2"/>
+      <w:r>
+        <w:t>7</w:t>
       </w:r>
     </w:p>
     <w:p>
@@ -569,7 +1192,15 @@
               <w:jc w:val="both"/>
             </w:pPr>
             <w:r>
-              <w:t>Documentar a Especificação de Requisitos do projeto Universidade Simples (UniSimples) na</w:t>
+              <w:t>Documentar a Especificação de Requisitos do projeto Universidade Simples (</w:t>
+            </w:r>
+            <w:proofErr w:type="spellStart"/>
+            <w:r>
+              <w:t>UniSimples</w:t>
+            </w:r>
+            <w:proofErr w:type="spellEnd"/>
+            <w:r>
+              <w:t>) na</w:t>
             </w:r>
             <w:r>
               <w:t xml:space="preserve"> versão do software 1.0</w:t>
@@ -658,7 +1289,15 @@
               <w:t>Univ</w:t>
             </w:r>
             <w:r>
-              <w:t>ersidade Simples (UniSimples 1.0</w:t>
+              <w:t>ersidade Simples (</w:t>
+            </w:r>
+            <w:proofErr w:type="spellStart"/>
+            <w:r>
+              <w:t>UniSimples</w:t>
+            </w:r>
+            <w:proofErr w:type="spellEnd"/>
+            <w:r>
+              <w:t xml:space="preserve"> 1.0</w:t>
             </w:r>
             <w:r>
               <w:t>):</w:t>
@@ -792,7 +1431,15 @@
               <w:jc w:val="both"/>
             </w:pPr>
             <w:r>
-              <w:t>O produto UniSimples 1.0</w:t>
+              <w:t xml:space="preserve">O produto </w:t>
+            </w:r>
+            <w:proofErr w:type="spellStart"/>
+            <w:r>
+              <w:t>UniSimples</w:t>
+            </w:r>
+            <w:proofErr w:type="spellEnd"/>
+            <w:r>
+              <w:t xml:space="preserve"> 1.0</w:t>
             </w:r>
             <w:r>
               <w:t xml:space="preserve"> oferece uma solução informatizada para todos os tipos de instituição de ensino, de modo que possam ter uma experiência positiva com o uso de sistemas de gerenciamento de ensino.</w:t>
@@ -812,6 +1459,14 @@
     <w:p>
       <w:pPr>
         <w:pStyle w:val="normal0"/>
+        <w:spacing w:before="80" w:after="80"/>
+        <w:contextualSpacing w:val="0"/>
+        <w:jc w:val="both"/>
+      </w:pPr>
+    </w:p>
+    <w:p>
+      <w:pPr>
+        <w:pStyle w:val="normal0"/>
         <w:numPr>
           <w:ilvl w:val="2"/>
           <w:numId w:val="13"/>
@@ -824,6 +1479,7 @@
           <w:b/>
           <w:i/>
         </w:rPr>
+        <w:lastRenderedPageBreak/>
         <w:t>Limites do produto</w:t>
       </w:r>
     </w:p>
@@ -873,12 +1529,21 @@
       <w:pPr>
         <w:pStyle w:val="Heading3"/>
         <w:numPr>
+          <w:ilvl w:val="0"/>
+          <w:numId w:val="0"/>
+        </w:numPr>
+        <w:ind w:left="1854"/>
+      </w:pPr>
+    </w:p>
+    <w:p>
+      <w:pPr>
+        <w:pStyle w:val="Heading3"/>
+        <w:numPr>
           <w:ilvl w:val="2"/>
           <w:numId w:val="13"/>
         </w:numPr>
       </w:pPr>
       <w:r>
-        <w:lastRenderedPageBreak/>
         <w:t>Benefícios do produto</w:t>
       </w:r>
     </w:p>
@@ -1346,6 +2011,7 @@
         </w:numPr>
       </w:pPr>
       <w:r>
+        <w:lastRenderedPageBreak/>
         <w:t>Lista de funções</w:t>
       </w:r>
     </w:p>
@@ -1829,7 +2495,6 @@
         </w:numPr>
       </w:pPr>
       <w:r>
-        <w:lastRenderedPageBreak/>
         <w:t>Requisitos de qualidade</w:t>
       </w:r>
     </w:p>
@@ -1866,8 +2531,13 @@
             <w:r>
               <w:t xml:space="preserve">O </w:t>
             </w:r>
+            <w:proofErr w:type="spellStart"/>
             <w:r>
-              <w:t>UniSimples 1.0</w:t>
+              <w:t>UniSimples</w:t>
+            </w:r>
+            <w:proofErr w:type="spellEnd"/>
+            <w:r>
+              <w:t xml:space="preserve"> 1.0</w:t>
             </w:r>
             <w:r>
               <w:t xml:space="preserve"> deverá atender aos seguintes requisitos de qualidade:</w:t>
@@ -1975,6 +2645,7 @@
         </w:numPr>
       </w:pPr>
       <w:r>
+        <w:lastRenderedPageBreak/>
         <w:t>Metas gerenciais</w:t>
       </w:r>
     </w:p>
@@ -2011,8 +2682,13 @@
             <w:r>
               <w:t xml:space="preserve">O </w:t>
             </w:r>
+            <w:proofErr w:type="spellStart"/>
             <w:r>
-              <w:t>UniSimples 1.0 deverá</w:t>
+              <w:t>UniSimples</w:t>
+            </w:r>
+            <w:proofErr w:type="spellEnd"/>
+            <w:r>
+              <w:t xml:space="preserve"> 1.0 deverá</w:t>
             </w:r>
             <w:r>
               <w:t xml:space="preserve"> atender às seguintes metas gerenciais do cliente:</w:t>
@@ -2116,7 +2792,15 @@
               </w:numPr>
             </w:pPr>
             <w:r>
-              <w:t>Os outros aspectos a serem considerados acerca do UniSimples 1.0 são:</w:t>
+              <w:t xml:space="preserve">Os outros aspectos a serem considerados acerca do </w:t>
+            </w:r>
+            <w:proofErr w:type="spellStart"/>
+            <w:r>
+              <w:t>UniSimples</w:t>
+            </w:r>
+            <w:proofErr w:type="spellEnd"/>
+            <w:r>
+              <w:t xml:space="preserve"> 1.0 são:</w:t>
             </w:r>
           </w:p>
           <w:p>
@@ -2175,6 +2859,7 @@
         </w:numPr>
       </w:pPr>
       <w:r>
+        <w:lastRenderedPageBreak/>
         <w:t>Estimativa de custos e prazos para a Elaboração</w:t>
       </w:r>
     </w:p>
@@ -2211,8 +2896,13 @@
               <w:t>A fase de Elaboração do</w:t>
             </w:r>
             <w:r>
-              <w:t xml:space="preserve"> UniSimples</w:t>
+              <w:t xml:space="preserve"> </w:t>
             </w:r>
+            <w:proofErr w:type="spellStart"/>
+            <w:r>
+              <w:t>UniSimples</w:t>
+            </w:r>
+            <w:proofErr w:type="spellEnd"/>
             <w:r>
               <w:t xml:space="preserve"> 1.0 obedecerá ao seguinte planejamento:</w:t>
             </w:r>
@@ -2547,7 +3237,15 @@
         <w:pStyle w:val="CommentText"/>
       </w:pPr>
       <w:r>
-        <w:t xml:space="preserve">• prazos máimos; </w:t>
+        <w:t xml:space="preserve">• prazos </w:t>
+      </w:r>
+      <w:proofErr w:type="spellStart"/>
+      <w:r>
+        <w:t>máimos</w:t>
+      </w:r>
+      <w:proofErr w:type="spellEnd"/>
+      <w:r>
+        <w:t xml:space="preserve">; </w:t>
       </w:r>
     </w:p>
     <w:p>
@@ -2781,7 +3479,7 @@
                               <w:rStyle w:val="PageNumber"/>
                               <w:noProof/>
                             </w:rPr>
-                            <w:t>4</w:t>
+                            <w:t>6</w:t>
                           </w:r>
                           <w:r>
                             <w:rPr>
@@ -2844,7 +3542,7 @@
                         <w:rStyle w:val="PageNumber"/>
                         <w:noProof/>
                       </w:rPr>
-                      <w:t>3</w:t>
+                      <w:t>6</w:t>
                     </w:r>
                     <w:r>
                       <w:rPr>
@@ -2961,7 +3659,7 @@
                               <w:rStyle w:val="PageNumber"/>
                               <w:noProof/>
                             </w:rPr>
-                            <w:t>1</w:t>
+                            <w:t>5</w:t>
                           </w:r>
                           <w:r>
                             <w:rPr>
@@ -3024,7 +3722,7 @@
                         <w:rStyle w:val="PageNumber"/>
                         <w:noProof/>
                       </w:rPr>
-                      <w:t>3</w:t>
+                      <w:t>5</w:t>
                     </w:r>
                     <w:r>
                       <w:rPr>
@@ -3044,16 +3742,6 @@
     <w:r>
       <w:t>Monitoria de Engenharia de Software I – 2015.1</w:t>
     </w:r>
-  </w:p>
-</w:ftr>
-</file>
-
-<file path=word/footer3.xml><?xml version="1.0" encoding="utf-8"?>
-<w:ftr xmlns:wpc="http://schemas.microsoft.com/office/word/2010/wordprocessingCanvas" xmlns:mo="http://schemas.microsoft.com/office/mac/office/2008/main" xmlns:mc="http://schemas.openxmlformats.org/markup-compatibility/2006" xmlns:mv="urn:schemas-microsoft-com:mac:vml" xmlns:o="urn:schemas-microsoft-com:office:office" xmlns:r="http://schemas.openxmlformats.org/officeDocument/2006/relationships" xmlns:m="http://schemas.openxmlformats.org/officeDocument/2006/math" xmlns:v="urn:schemas-microsoft-com:vml" xmlns:wp14="http://schemas.microsoft.com/office/word/2010/wordprocessingDrawing" xmlns:wp="http://schemas.openxmlformats.org/drawingml/2006/wordprocessingDrawing" xmlns:w10="urn:schemas-microsoft-com:office:word" xmlns:w="http://schemas.openxmlformats.org/wordprocessingml/2006/main" xmlns:w14="http://schemas.microsoft.com/office/word/2010/wordml" xmlns:wpg="http://schemas.microsoft.com/office/word/2010/wordprocessingGroup" xmlns:wpi="http://schemas.microsoft.com/office/word/2010/wordprocessingInk" xmlns:wne="http://schemas.microsoft.com/office/word/2006/wordml" xmlns:wps="http://schemas.microsoft.com/office/word/2010/wordprocessingShape" mc:Ignorable="w14 wp14">
-  <w:p>
-    <w:pPr>
-      <w:pStyle w:val="Footer"/>
-    </w:pPr>
   </w:p>
 </w:ftr>
 </file>
@@ -3084,7 +3772,15 @@
       <w:pStyle w:val="Header"/>
     </w:pPr>
     <w:r>
-      <w:t>Projeto Unisimples 1.0</w:t>
+      <w:t xml:space="preserve">Projeto </w:t>
+    </w:r>
+    <w:proofErr w:type="spellStart"/>
+    <w:r>
+      <w:t>UniSimples</w:t>
+    </w:r>
+    <w:proofErr w:type="spellEnd"/>
+    <w:r>
+      <w:t xml:space="preserve"> 1.0</w:t>
     </w:r>
   </w:p>
 </w:hdr>
@@ -3098,26 +3794,8 @@
       <w:jc w:val="right"/>
     </w:pPr>
     <w:r>
-      <w:t>Especificação de</w:t>
+      <w:t>Especificação de Requisitos do Software</w:t>
     </w:r>
-    <w:r>
-      <w:t xml:space="preserve"> Requisitos do</w:t>
-    </w:r>
-    <w:bookmarkStart w:id="1" w:name="_GoBack"/>
-    <w:bookmarkEnd w:id="1"/>
-    <w:r>
-      <w:t xml:space="preserve"> Software</w:t>
-    </w:r>
-  </w:p>
-</w:hdr>
-</file>
-
-<file path=word/header3.xml><?xml version="1.0" encoding="utf-8"?>
-<w:hdr xmlns:wpc="http://schemas.microsoft.com/office/word/2010/wordprocessingCanvas" xmlns:mo="http://schemas.microsoft.com/office/mac/office/2008/main" xmlns:mc="http://schemas.openxmlformats.org/markup-compatibility/2006" xmlns:mv="urn:schemas-microsoft-com:mac:vml" xmlns:o="urn:schemas-microsoft-com:office:office" xmlns:r="http://schemas.openxmlformats.org/officeDocument/2006/relationships" xmlns:m="http://schemas.openxmlformats.org/officeDocument/2006/math" xmlns:v="urn:schemas-microsoft-com:vml" xmlns:wp14="http://schemas.microsoft.com/office/word/2010/wordprocessingDrawing" xmlns:wp="http://schemas.openxmlformats.org/drawingml/2006/wordprocessingDrawing" xmlns:w10="urn:schemas-microsoft-com:office:word" xmlns:w="http://schemas.openxmlformats.org/wordprocessingml/2006/main" xmlns:w14="http://schemas.microsoft.com/office/word/2010/wordml" xmlns:wpg="http://schemas.microsoft.com/office/word/2010/wordprocessingGroup" xmlns:wpi="http://schemas.microsoft.com/office/word/2010/wordprocessingInk" xmlns:wne="http://schemas.microsoft.com/office/word/2006/wordml" xmlns:wps="http://schemas.microsoft.com/office/word/2010/wordprocessingShape" mc:Ignorable="w14 wp14">
-  <w:p>
-    <w:pPr>
-      <w:pStyle w:val="Header"/>
-    </w:pPr>
   </w:p>
 </w:hdr>
 </file>
@@ -5485,7 +6163,6 @@
   <w:style w:type="character" w:default="1" w:styleId="DefaultParagraphFont">
     <w:name w:val="Default Paragraph Font"/>
     <w:uiPriority w:val="1"/>
-    <w:semiHidden/>
     <w:unhideWhenUsed/>
   </w:style>
   <w:style w:type="table" w:default="1" w:styleId="TableNormal">
@@ -9266,7 +9943,6 @@
   <w:style w:type="character" w:default="1" w:styleId="DefaultParagraphFont">
     <w:name w:val="Default Paragraph Font"/>
     <w:uiPriority w:val="1"/>
-    <w:semiHidden/>
     <w:unhideWhenUsed/>
   </w:style>
   <w:style w:type="table" w:default="1" w:styleId="TableNormal">
@@ -12948,4 +13624,16 @@
     </a:ext>
   </a:extLst>
 </a:theme>
+</file>
+
+<file path=customXml/item1.xml><?xml version="1.0" encoding="utf-8"?>
+<b:Sources xmlns:b="http://schemas.openxmlformats.org/officeDocument/2006/bibliography" xmlns="http://schemas.openxmlformats.org/officeDocument/2006/bibliography" SelectedStyle="/APA.XSL" StyleName="APA"/>
+</file>
+
+<file path=customXml/itemProps1.xml><?xml version="1.0" encoding="utf-8"?>
+<ds:datastoreItem xmlns:ds="http://schemas.openxmlformats.org/officeDocument/2006/customXml" ds:itemID="{920F1B86-3D74-874F-AB47-2B7EF377765C}">
+  <ds:schemaRefs>
+    <ds:schemaRef ds:uri="http://schemas.openxmlformats.org/officeDocument/2006/bibliography"/>
+  </ds:schemaRefs>
+</ds:datastoreItem>
 </file>
</xml_diff>